<commit_message>
Requirements notatatie voor haalbaarheidsstudie
</commit_message>
<xml_diff>
--- a/word/Definitiestudie Esther.docx
+++ b/word/Definitiestudie Esther.docx
@@ -48,11 +48,27 @@
         <w:rPr>
           <w:color w:val="4472C4" w:themeColor="accent1"/>
         </w:rPr>
-        <w:t>(Edhub, Informatiesystemen, 12.1, alinea 2)</w:t>
+        <w:t>(</w:t>
+      </w:r>
+      <w:proofErr w:type="spellStart"/>
+      <w:r>
+        <w:rPr>
+          <w:color w:val="4472C4" w:themeColor="accent1"/>
+        </w:rPr>
+        <w:t>Edhub</w:t>
+      </w:r>
+      <w:proofErr w:type="spellEnd"/>
+      <w:r>
+        <w:rPr>
+          <w:color w:val="4472C4" w:themeColor="accent1"/>
+        </w:rPr>
+        <w:t>, Informatiesystemen, 12.1, alinea 2)</w:t>
       </w:r>
       <w:r>
         <w:t>. Het doel van de definitiestudie is dan ook om te kijken of het te maken informatiesysteem er redelijkerwijs kan komen.</w:t>
       </w:r>
+      <w:bookmarkStart w:id="0" w:name="_GoBack"/>
+      <w:bookmarkEnd w:id="0"/>
     </w:p>
     <w:p>
       <w:r>
@@ -62,13 +78,27 @@
         <w:rPr>
           <w:color w:val="4472C4" w:themeColor="accent1"/>
         </w:rPr>
-        <w:t>(E</w:t>
-      </w:r>
-      <w:r>
-        <w:rPr>
-          <w:color w:val="4472C4" w:themeColor="accent1"/>
-        </w:rPr>
-        <w:t xml:space="preserve">dhub, Informatiesystemen, 12.1, alinea </w:t>
+        <w:t>(</w:t>
+      </w:r>
+      <w:proofErr w:type="spellStart"/>
+      <w:r>
+        <w:rPr>
+          <w:color w:val="4472C4" w:themeColor="accent1"/>
+        </w:rPr>
+        <w:t>E</w:t>
+      </w:r>
+      <w:r>
+        <w:rPr>
+          <w:color w:val="4472C4" w:themeColor="accent1"/>
+        </w:rPr>
+        <w:t>dhub</w:t>
+      </w:r>
+      <w:proofErr w:type="spellEnd"/>
+      <w:r>
+        <w:rPr>
+          <w:color w:val="4472C4" w:themeColor="accent1"/>
+        </w:rPr>
+        <w:t xml:space="preserve">, Informatiesystemen, 12.1, alinea </w:t>
       </w:r>
       <w:r>
         <w:rPr>
@@ -165,7 +195,21 @@
         <w:rPr>
           <w:color w:val="4472C4" w:themeColor="accent1"/>
         </w:rPr>
-        <w:t xml:space="preserve">(Edhub, Informatiesystemen, 12.2, alinea </w:t>
+        <w:t>(</w:t>
+      </w:r>
+      <w:proofErr w:type="spellStart"/>
+      <w:r>
+        <w:rPr>
+          <w:color w:val="4472C4" w:themeColor="accent1"/>
+        </w:rPr>
+        <w:t>Edhub</w:t>
+      </w:r>
+      <w:proofErr w:type="spellEnd"/>
+      <w:r>
+        <w:rPr>
+          <w:color w:val="4472C4" w:themeColor="accent1"/>
+        </w:rPr>
+        <w:t xml:space="preserve">, Informatiesystemen, 12.2, alinea </w:t>
       </w:r>
       <w:r>
         <w:rPr>
@@ -360,7 +404,16 @@
           <w:iCs/>
           <w:color w:val="4472C4" w:themeColor="accent1"/>
         </w:rPr>
-        <w:t>het gesprek met Arjen Wiersma.</w:t>
+        <w:t xml:space="preserve">het gesprek met Arjen </w:t>
+      </w:r>
+      <w:proofErr w:type="gramStart"/>
+      <w:r>
+        <w:rPr>
+          <w:i/>
+          <w:iCs/>
+          <w:color w:val="4472C4" w:themeColor="accent1"/>
+        </w:rPr>
+        <w:t>Wiersma.</w:t>
       </w:r>
       <w:r>
         <w:rPr>
@@ -370,6 +423,7 @@
         </w:rPr>
         <w:t>*</w:t>
       </w:r>
+      <w:proofErr w:type="gramEnd"/>
     </w:p>
     <w:p>
       <w:pPr>
@@ -424,6 +478,13 @@
         </w:rPr>
         <w:t>Vraag: Hoe lang mag een .mp3-bestand maximaal zijn?</w:t>
       </w:r>
+      <w:r>
+        <w:rPr>
+          <w:i/>
+          <w:iCs/>
+        </w:rPr>
+        <w:t xml:space="preserve"> 15 mb</w:t>
+      </w:r>
     </w:p>
     <w:p>
       <w:pPr>
@@ -479,6 +540,13 @@
         </w:rPr>
         <w:t xml:space="preserve"> </w:t>
       </w:r>
+      <w:r>
+        <w:rPr>
+          <w:i/>
+          <w:iCs/>
+        </w:rPr>
+        <w:t>10x</w:t>
+      </w:r>
     </w:p>
     <w:p>
       <w:pPr>
@@ -527,6 +595,22 @@
         </w:rPr>
         <w:t>gestuurd?</w:t>
       </w:r>
+      <w:r>
+        <w:rPr>
+          <w:i/>
+          <w:iCs/>
+        </w:rPr>
+        <w:t xml:space="preserve"> </w:t>
+      </w:r>
+      <w:proofErr w:type="gramStart"/>
+      <w:r>
+        <w:rPr>
+          <w:i/>
+          <w:iCs/>
+        </w:rPr>
+        <w:t>ja</w:t>
+      </w:r>
+      <w:proofErr w:type="gramEnd"/>
     </w:p>
     <w:p>
       <w:pPr>
@@ -557,6 +641,7 @@
         </w:rPr>
         <w:t xml:space="preserve">hierbij </w:t>
       </w:r>
+      <w:proofErr w:type="spellStart"/>
       <w:r>
         <w:rPr>
           <w:i/>
@@ -565,6 +650,7 @@
         </w:rPr>
         <w:t>Spoofing</w:t>
       </w:r>
+      <w:proofErr w:type="spellEnd"/>
       <w:r>
         <w:rPr>
           <w:i/>
@@ -599,7 +685,30 @@
           <w:i/>
           <w:iCs/>
         </w:rPr>
-        <w:t>Vraag: Wie moet er op toezien dat een producer niet het werk van iemand anders opstuurt?</w:t>
+        <w:t xml:space="preserve">Vraag: Wie moet </w:t>
+      </w:r>
+      <w:proofErr w:type="gramStart"/>
+      <w:r>
+        <w:rPr>
+          <w:i/>
+          <w:iCs/>
+        </w:rPr>
+        <w:t>er op</w:t>
+      </w:r>
+      <w:proofErr w:type="gramEnd"/>
+      <w:r>
+        <w:rPr>
+          <w:i/>
+          <w:iCs/>
+        </w:rPr>
+        <w:t xml:space="preserve"> toezien dat een producer niet het werk van iemand anders opstuurt?</w:t>
+      </w:r>
+      <w:r>
+        <w:rPr>
+          <w:i/>
+          <w:iCs/>
+        </w:rPr>
+        <w:t xml:space="preserve"> Algemene voorwaarden</w:t>
       </w:r>
     </w:p>
     <w:p>
@@ -730,6 +839,7 @@
           <w:i/>
           <w:iCs/>
         </w:rPr>
+        <w:lastRenderedPageBreak/>
         <w:t xml:space="preserve">Het systeem moet in staat zijn de volgende bestanden om te zetten </w:t>
       </w:r>
       <w:r>
@@ -744,7 +854,23 @@
           <w:i/>
           <w:iCs/>
         </w:rPr>
-        <w:t>: Wav Wave</w:t>
+        <w:t xml:space="preserve">: </w:t>
+      </w:r>
+      <w:proofErr w:type="spellStart"/>
+      <w:r>
+        <w:rPr>
+          <w:i/>
+          <w:iCs/>
+        </w:rPr>
+        <w:t>Wav</w:t>
+      </w:r>
+      <w:proofErr w:type="spellEnd"/>
+      <w:r>
+        <w:rPr>
+          <w:i/>
+          <w:iCs/>
+        </w:rPr>
+        <w:t xml:space="preserve"> Wave</w:t>
       </w:r>
       <w:r>
         <w:rPr>
@@ -771,11 +897,8 @@
           <w:i/>
           <w:iCs/>
         </w:rPr>
-        <w:lastRenderedPageBreak/>
         <w:t>Haalbaar?</w:t>
       </w:r>
-      <w:bookmarkStart w:id="0" w:name="_GoBack"/>
-      <w:bookmarkEnd w:id="0"/>
     </w:p>
     <w:p>
       <w:pPr>
@@ -815,14 +938,32 @@
           <w:iCs/>
           <w:u w:val="single"/>
         </w:rPr>
-        <w:t xml:space="preserve"> bijv: “Haalbaar</w:t>
-      </w:r>
+        <w:t xml:space="preserve"> </w:t>
+      </w:r>
+      <w:proofErr w:type="spellStart"/>
       <w:r>
         <w:rPr>
           <w:i/>
           <w:iCs/>
           <w:u w:val="single"/>
         </w:rPr>
+        <w:t>bijv</w:t>
+      </w:r>
+      <w:proofErr w:type="spellEnd"/>
+      <w:r>
+        <w:rPr>
+          <w:i/>
+          <w:iCs/>
+          <w:u w:val="single"/>
+        </w:rPr>
+        <w:t>: “Haalbaar</w:t>
+      </w:r>
+      <w:r>
+        <w:rPr>
+          <w:i/>
+          <w:iCs/>
+          <w:u w:val="single"/>
+        </w:rPr>
         <w:t xml:space="preserve"> </w:t>
       </w:r>
       <w:r>
@@ -871,16 +1012,26 @@
           <w:iCs/>
           <w:u w:val="single"/>
         </w:rPr>
-        <w:t xml:space="preserve"> een Spring Boot</w:t>
-      </w:r>
+        <w:t xml:space="preserve"> een Spring </w:t>
+      </w:r>
+      <w:proofErr w:type="spellStart"/>
       <w:r>
         <w:rPr>
           <w:i/>
           <w:iCs/>
           <w:u w:val="single"/>
         </w:rPr>
+        <w:t>Boot</w:t>
+      </w:r>
+      <w:r>
+        <w:rPr>
+          <w:i/>
+          <w:iCs/>
+          <w:u w:val="single"/>
+        </w:rPr>
         <w:t>h</w:t>
       </w:r>
+      <w:proofErr w:type="spellEnd"/>
       <w:r>
         <w:rPr>
           <w:i/>
@@ -1029,14 +1180,33 @@
       </w:r>
     </w:p>
     <w:p>
-      <w:r>
-        <w:t xml:space="preserve">baten goed zichtbaar te maken in de haalbaarheidsstudie. </w:t>
-      </w:r>
-      <w:r>
-        <w:rPr>
-          <w:color w:val="4472C4" w:themeColor="accent1"/>
-        </w:rPr>
-        <w:t>(Edhub,</w:t>
+      <w:proofErr w:type="gramStart"/>
+      <w:r>
+        <w:t>baten</w:t>
+      </w:r>
+      <w:proofErr w:type="gramEnd"/>
+      <w:r>
+        <w:t xml:space="preserve"> goed zichtbaar te maken in de haalbaarheidsstudie. </w:t>
+      </w:r>
+      <w:r>
+        <w:rPr>
+          <w:color w:val="4472C4" w:themeColor="accent1"/>
+        </w:rPr>
+        <w:t>(</w:t>
+      </w:r>
+      <w:proofErr w:type="spellStart"/>
+      <w:r>
+        <w:rPr>
+          <w:color w:val="4472C4" w:themeColor="accent1"/>
+        </w:rPr>
+        <w:t>Edhub</w:t>
+      </w:r>
+      <w:proofErr w:type="spellEnd"/>
+      <w:r>
+        <w:rPr>
+          <w:color w:val="4472C4" w:themeColor="accent1"/>
+        </w:rPr>
+        <w:t>,</w:t>
       </w:r>
       <w:r>
         <w:rPr>
@@ -1044,6 +1214,7 @@
         </w:rPr>
         <w:t xml:space="preserve"> </w:t>
       </w:r>
+      <w:proofErr w:type="spellStart"/>
       <w:r>
         <w:rPr>
           <w:color w:val="4472C4" w:themeColor="accent1"/>
@@ -1056,6 +1227,7 @@
         </w:rPr>
         <w:t>-men</w:t>
       </w:r>
+      <w:proofErr w:type="spellEnd"/>
       <w:r>
         <w:rPr>
           <w:color w:val="4472C4" w:themeColor="accent1"/>
@@ -1175,7 +1347,15 @@
     </w:p>
     <w:p>
       <w:r>
-        <w:t>In de systeemanalyse probeert men de business requirements van het te maken systeem helder te krijgen.</w:t>
+        <w:t xml:space="preserve">In de systeemanalyse probeert men de business </w:t>
+      </w:r>
+      <w:proofErr w:type="spellStart"/>
+      <w:r>
+        <w:t>requirements</w:t>
+      </w:r>
+      <w:proofErr w:type="spellEnd"/>
+      <w:r>
+        <w:t xml:space="preserve"> van het te maken systeem helder te krijgen.</w:t>
       </w:r>
       <w:r>
         <w:t xml:space="preserve"> </w:t>
@@ -1184,7 +1364,35 @@
         <w:rPr>
           <w:color w:val="4472C4" w:themeColor="accent1"/>
         </w:rPr>
-        <w:t>(Edhub, Informatiesyste-men, 12.</w:t>
+        <w:t>(</w:t>
+      </w:r>
+      <w:proofErr w:type="spellStart"/>
+      <w:r>
+        <w:rPr>
+          <w:color w:val="4472C4" w:themeColor="accent1"/>
+        </w:rPr>
+        <w:t>Edhub</w:t>
+      </w:r>
+      <w:proofErr w:type="spellEnd"/>
+      <w:r>
+        <w:rPr>
+          <w:color w:val="4472C4" w:themeColor="accent1"/>
+        </w:rPr>
+        <w:t xml:space="preserve">, </w:t>
+      </w:r>
+      <w:proofErr w:type="spellStart"/>
+      <w:r>
+        <w:rPr>
+          <w:color w:val="4472C4" w:themeColor="accent1"/>
+        </w:rPr>
+        <w:t>Informatiesyste-men</w:t>
+      </w:r>
+      <w:proofErr w:type="spellEnd"/>
+      <w:r>
+        <w:rPr>
+          <w:color w:val="4472C4" w:themeColor="accent1"/>
+        </w:rPr>
+        <w:t>, 12.</w:t>
       </w:r>
       <w:r>
         <w:rPr>
@@ -1230,8 +1438,9 @@
           <w:i/>
           <w:iCs/>
         </w:rPr>
-        <w:t>Functionele requirements</w:t>
-      </w:r>
+        <w:t xml:space="preserve">Functionele </w:t>
+      </w:r>
+      <w:proofErr w:type="spellStart"/>
       <w:r>
         <w:rPr>
           <w:b/>
@@ -1239,57 +1448,56 @@
           <w:i/>
           <w:iCs/>
         </w:rPr>
-        <w:t>:</w:t>
-      </w:r>
-    </w:p>
-    <w:p>
-      <w:pPr>
-        <w:rPr>
-          <w:i/>
-          <w:iCs/>
-        </w:rPr>
-      </w:pPr>
-      <w:r>
-        <w:rPr>
-          <w:i/>
-          <w:iCs/>
-        </w:rPr>
-        <w:t>*</w:t>
-      </w:r>
-      <w:bookmarkStart w:id="1" w:name="_Hlk21508513"/>
-      <w:r>
-        <w:rPr>
-          <w:i/>
-          <w:iCs/>
-        </w:rPr>
-        <w:t xml:space="preserve">uitwerking </w:t>
-      </w:r>
-      <w:r>
-        <w:rPr>
-          <w:i/>
-          <w:iCs/>
-        </w:rPr>
-        <w:t>systeemanalyse hieronder</w:t>
-      </w:r>
-      <w:bookmarkEnd w:id="1"/>
-      <w:r>
-        <w:rPr>
-          <w:i/>
-          <w:iCs/>
-        </w:rPr>
-        <w:t>*</w:t>
-      </w:r>
-    </w:p>
-    <w:p>
-      <w:pPr>
+        <w:t>requirements</w:t>
+      </w:r>
+      <w:proofErr w:type="spellEnd"/>
+      <w:r>
         <w:rPr>
           <w:b/>
           <w:bCs/>
           <w:i/>
           <w:iCs/>
-          <w:u w:val="single"/>
-        </w:rPr>
-      </w:pPr>
+        </w:rPr>
+        <w:t>:</w:t>
+      </w:r>
+    </w:p>
+    <w:p>
+      <w:pPr>
+        <w:rPr>
+          <w:i/>
+          <w:iCs/>
+        </w:rPr>
+      </w:pPr>
+      <w:r>
+        <w:rPr>
+          <w:i/>
+          <w:iCs/>
+        </w:rPr>
+        <w:t>*</w:t>
+      </w:r>
+      <w:bookmarkStart w:id="1" w:name="_Hlk21508513"/>
+      <w:r>
+        <w:rPr>
+          <w:i/>
+          <w:iCs/>
+        </w:rPr>
+        <w:t xml:space="preserve">uitwerking </w:t>
+      </w:r>
+      <w:r>
+        <w:rPr>
+          <w:i/>
+          <w:iCs/>
+        </w:rPr>
+        <w:t>systeemanalyse hieronder</w:t>
+      </w:r>
+      <w:bookmarkEnd w:id="1"/>
+      <w:r>
+        <w:rPr>
+          <w:i/>
+          <w:iCs/>
+        </w:rPr>
+        <w:t>*</w:t>
+      </w:r>
     </w:p>
     <w:p>
       <w:pPr>
@@ -1298,17 +1506,19 @@
           <w:bCs/>
           <w:i/>
           <w:iCs/>
-        </w:rPr>
-      </w:pPr>
-      <w:r>
+          <w:u w:val="single"/>
+        </w:rPr>
+      </w:pPr>
+    </w:p>
+    <w:p>
+      <w:pPr>
         <w:rPr>
           <w:b/>
           <w:bCs/>
           <w:i/>
           <w:iCs/>
         </w:rPr>
-        <w:t>Niet</w:t>
-      </w:r>
+      </w:pPr>
       <w:r>
         <w:rPr>
           <w:b/>
@@ -1316,7 +1526,7 @@
           <w:i/>
           <w:iCs/>
         </w:rPr>
-        <w:t>-</w:t>
+        <w:t>Niet</w:t>
       </w:r>
       <w:r>
         <w:rPr>
@@ -1325,8 +1535,28 @@
           <w:i/>
           <w:iCs/>
         </w:rPr>
-        <w:t>functionele requirements</w:t>
-      </w:r>
+        <w:t>-</w:t>
+      </w:r>
+      <w:r>
+        <w:rPr>
+          <w:b/>
+          <w:bCs/>
+          <w:i/>
+          <w:iCs/>
+        </w:rPr>
+        <w:t xml:space="preserve">functionele </w:t>
+      </w:r>
+      <w:proofErr w:type="spellStart"/>
+      <w:r>
+        <w:rPr>
+          <w:b/>
+          <w:bCs/>
+          <w:i/>
+          <w:iCs/>
+        </w:rPr>
+        <w:t>requirements</w:t>
+      </w:r>
+      <w:proofErr w:type="spellEnd"/>
       <w:r>
         <w:rPr>
           <w:b/>
@@ -1483,12 +1713,22 @@
           <w:iCs/>
         </w:rPr>
       </w:pPr>
-      <w:r>
-        <w:rPr>
-          <w:i/>
-          <w:iCs/>
-        </w:rPr>
-        <w:t>Spoofing (misbruik van de gebruikersidentiteit, namelijk zich als een ander voordoen);</w:t>
+      <w:proofErr w:type="spellStart"/>
+      <w:r>
+        <w:rPr>
+          <w:i/>
+          <w:iCs/>
+        </w:rPr>
+        <w:lastRenderedPageBreak/>
+        <w:t>Spoofing</w:t>
+      </w:r>
+      <w:proofErr w:type="spellEnd"/>
+      <w:r>
+        <w:rPr>
+          <w:i/>
+          <w:iCs/>
+        </w:rPr>
+        <w:t xml:space="preserve"> (misbruik van de gebruikersidentiteit, namelijk zich als een ander voordoen);</w:t>
       </w:r>
     </w:p>
     <w:p>
@@ -1503,13 +1743,21 @@
           <w:iCs/>
         </w:rPr>
       </w:pPr>
-      <w:r>
-        <w:rPr>
-          <w:i/>
-          <w:iCs/>
-        </w:rPr>
-        <w:lastRenderedPageBreak/>
-        <w:t>Tampering (schending van de Integriteit);</w:t>
+      <w:proofErr w:type="spellStart"/>
+      <w:r>
+        <w:rPr>
+          <w:i/>
+          <w:iCs/>
+        </w:rPr>
+        <w:t>Tampering</w:t>
+      </w:r>
+      <w:proofErr w:type="spellEnd"/>
+      <w:r>
+        <w:rPr>
+          <w:i/>
+          <w:iCs/>
+        </w:rPr>
+        <w:t xml:space="preserve"> (schending van de Integriteit);</w:t>
       </w:r>
     </w:p>
     <w:p>
@@ -1524,12 +1772,21 @@
           <w:iCs/>
         </w:rPr>
       </w:pPr>
-      <w:r>
-        <w:rPr>
-          <w:i/>
-          <w:iCs/>
-        </w:rPr>
-        <w:t>Repudiation (weerlegbaarheid);</w:t>
+      <w:proofErr w:type="spellStart"/>
+      <w:r>
+        <w:rPr>
+          <w:i/>
+          <w:iCs/>
+        </w:rPr>
+        <w:t>Repudiation</w:t>
+      </w:r>
+      <w:proofErr w:type="spellEnd"/>
+      <w:r>
+        <w:rPr>
+          <w:i/>
+          <w:iCs/>
+        </w:rPr>
+        <w:t xml:space="preserve"> (weerlegbaarheid);</w:t>
       </w:r>
     </w:p>
     <w:p>
@@ -1549,7 +1806,23 @@
           <w:i/>
           <w:iCs/>
         </w:rPr>
-        <w:t>Information disclosure (schending van de privacy of het lekken van data);</w:t>
+        <w:t xml:space="preserve">Information </w:t>
+      </w:r>
+      <w:proofErr w:type="spellStart"/>
+      <w:r>
+        <w:rPr>
+          <w:i/>
+          <w:iCs/>
+        </w:rPr>
+        <w:t>disclosure</w:t>
+      </w:r>
+      <w:proofErr w:type="spellEnd"/>
+      <w:r>
+        <w:rPr>
+          <w:i/>
+          <w:iCs/>
+        </w:rPr>
+        <w:t xml:space="preserve"> (schending van de privacy of het lekken van data);</w:t>
       </w:r>
     </w:p>
     <w:p>
@@ -1564,12 +1837,53 @@
           <w:iCs/>
         </w:rPr>
       </w:pPr>
-      <w:r>
-        <w:rPr>
-          <w:i/>
-          <w:iCs/>
-        </w:rPr>
-        <w:t>Denial of Service (DoS) (onbeschikbaarheid);</w:t>
+      <w:proofErr w:type="spellStart"/>
+      <w:r>
+        <w:rPr>
+          <w:i/>
+          <w:iCs/>
+        </w:rPr>
+        <w:t>Denial</w:t>
+      </w:r>
+      <w:proofErr w:type="spellEnd"/>
+      <w:r>
+        <w:rPr>
+          <w:i/>
+          <w:iCs/>
+        </w:rPr>
+        <w:t xml:space="preserve"> of Service (</w:t>
+      </w:r>
+      <w:proofErr w:type="spellStart"/>
+      <w:r>
+        <w:rPr>
+          <w:i/>
+          <w:iCs/>
+        </w:rPr>
+        <w:t>DoS</w:t>
+      </w:r>
+      <w:proofErr w:type="spellEnd"/>
+      <w:r>
+        <w:rPr>
+          <w:i/>
+          <w:iCs/>
+        </w:rPr>
+        <w:t>) (</w:t>
+      </w:r>
+      <w:proofErr w:type="spellStart"/>
+      <w:r>
+        <w:rPr>
+          <w:i/>
+          <w:iCs/>
+        </w:rPr>
+        <w:t>onbeschikbaarheid</w:t>
+      </w:r>
+      <w:proofErr w:type="spellEnd"/>
+      <w:r>
+        <w:rPr>
+          <w:i/>
+          <w:iCs/>
+        </w:rPr>
+        <w:t>);</w:t>
       </w:r>
     </w:p>
     <w:p>
@@ -1584,12 +1898,21 @@
           <w:iCs/>
         </w:rPr>
       </w:pPr>
-      <w:r>
-        <w:rPr>
-          <w:i/>
-          <w:iCs/>
-        </w:rPr>
-        <w:t>Elevation of privilege (misbruik van bevoegdheden)</w:t>
+      <w:proofErr w:type="spellStart"/>
+      <w:r>
+        <w:rPr>
+          <w:i/>
+          <w:iCs/>
+        </w:rPr>
+        <w:t>Elevation</w:t>
+      </w:r>
+      <w:proofErr w:type="spellEnd"/>
+      <w:r>
+        <w:rPr>
+          <w:i/>
+          <w:iCs/>
+        </w:rPr>
+        <w:t xml:space="preserve"> of privilege (misbruik van bevoegdheden)</w:t>
       </w:r>
     </w:p>
     <w:p>
@@ -1699,12 +2022,21 @@
           <w:iCs/>
         </w:rPr>
       </w:pPr>
-      <w:r>
-        <w:rPr>
-          <w:i/>
-          <w:iCs/>
-        </w:rPr>
-        <w:t xml:space="preserve">Webapplication </w:t>
+      <w:proofErr w:type="spellStart"/>
+      <w:r>
+        <w:rPr>
+          <w:i/>
+          <w:iCs/>
+        </w:rPr>
+        <w:t>Webapplication</w:t>
+      </w:r>
+      <w:proofErr w:type="spellEnd"/>
+      <w:r>
+        <w:rPr>
+          <w:i/>
+          <w:iCs/>
+        </w:rPr>
+        <w:t xml:space="preserve"> </w:t>
       </w:r>
       <w:r>
         <w:rPr>
@@ -1768,6 +2100,7 @@
         </w:rPr>
         <w:t xml:space="preserve">ecurity </w:t>
       </w:r>
+      <w:proofErr w:type="spellStart"/>
       <w:r>
         <w:rPr>
           <w:i/>
@@ -1782,6 +2115,7 @@
         </w:rPr>
         <w:t>onsiderations</w:t>
       </w:r>
+      <w:proofErr w:type="spellEnd"/>
     </w:p>
     <w:p>
       <w:pPr>
@@ -1802,6 +2136,7 @@
         </w:rPr>
         <w:t xml:space="preserve">Anti </w:t>
       </w:r>
+      <w:proofErr w:type="spellStart"/>
       <w:r>
         <w:rPr>
           <w:i/>
@@ -1814,8 +2149,33 @@
           <w:i/>
           <w:iCs/>
         </w:rPr>
-        <w:t xml:space="preserve">atterns and </w:t>
-      </w:r>
+        <w:t>atterns</w:t>
+      </w:r>
+      <w:proofErr w:type="spellEnd"/>
+      <w:r>
+        <w:rPr>
+          <w:i/>
+          <w:iCs/>
+        </w:rPr>
+        <w:t xml:space="preserve"> </w:t>
+      </w:r>
+      <w:proofErr w:type="spellStart"/>
+      <w:r>
+        <w:rPr>
+          <w:i/>
+          <w:iCs/>
+        </w:rPr>
+        <w:t>and</w:t>
+      </w:r>
+      <w:proofErr w:type="spellEnd"/>
+      <w:r>
+        <w:rPr>
+          <w:i/>
+          <w:iCs/>
+        </w:rPr>
+        <w:t xml:space="preserve"> </w:t>
+      </w:r>
+      <w:proofErr w:type="spellStart"/>
       <w:r>
         <w:rPr>
           <w:i/>
@@ -1830,6 +2190,7 @@
         </w:rPr>
         <w:t>eaknesses</w:t>
       </w:r>
+      <w:proofErr w:type="spellEnd"/>
     </w:p>
     <w:p>
       <w:pPr>
@@ -1862,8 +2223,25 @@
           <w:i/>
           <w:iCs/>
         </w:rPr>
-        <w:t xml:space="preserve">ontrols and </w:t>
-      </w:r>
+        <w:t xml:space="preserve">ontrols </w:t>
+      </w:r>
+      <w:proofErr w:type="spellStart"/>
+      <w:r>
+        <w:rPr>
+          <w:i/>
+          <w:iCs/>
+        </w:rPr>
+        <w:t>and</w:t>
+      </w:r>
+      <w:proofErr w:type="spellEnd"/>
+      <w:r>
+        <w:rPr>
+          <w:i/>
+          <w:iCs/>
+        </w:rPr>
+        <w:t xml:space="preserve"> </w:t>
+      </w:r>
+      <w:proofErr w:type="spellStart"/>
       <w:r>
         <w:rPr>
           <w:i/>
@@ -1876,8 +2254,17 @@
           <w:i/>
           <w:iCs/>
         </w:rPr>
-        <w:t xml:space="preserve">ositive </w:t>
-      </w:r>
+        <w:t>ositive</w:t>
+      </w:r>
+      <w:proofErr w:type="spellEnd"/>
+      <w:r>
+        <w:rPr>
+          <w:i/>
+          <w:iCs/>
+        </w:rPr>
+        <w:t xml:space="preserve"> </w:t>
+      </w:r>
+      <w:proofErr w:type="spellStart"/>
       <w:r>
         <w:rPr>
           <w:i/>
@@ -1892,6 +2279,7 @@
         </w:rPr>
         <w:t>atters</w:t>
       </w:r>
+      <w:proofErr w:type="spellEnd"/>
     </w:p>
     <w:p>
       <w:pPr>
@@ -1910,8 +2298,17 @@
           <w:i/>
           <w:iCs/>
         </w:rPr>
-        <w:t>Input Validation</w:t>
-      </w:r>
+        <w:t xml:space="preserve">Input </w:t>
+      </w:r>
+      <w:proofErr w:type="spellStart"/>
+      <w:r>
+        <w:rPr>
+          <w:i/>
+          <w:iCs/>
+        </w:rPr>
+        <w:t>Validation</w:t>
+      </w:r>
+      <w:proofErr w:type="spellEnd"/>
     </w:p>
     <w:p>
       <w:pPr>
@@ -1934,13 +2331,47 @@
           <w:iCs/>
         </w:rPr>
       </w:pPr>
-      <w:r>
-        <w:rPr>
-          <w:i/>
-          <w:iCs/>
-        </w:rPr>
-        <w:t>Authentication and Session</w:t>
-      </w:r>
+      <w:proofErr w:type="spellStart"/>
+      <w:r>
+        <w:rPr>
+          <w:i/>
+          <w:iCs/>
+        </w:rPr>
+        <w:t>Authentication</w:t>
+      </w:r>
+      <w:proofErr w:type="spellEnd"/>
+      <w:r>
+        <w:rPr>
+          <w:i/>
+          <w:iCs/>
+        </w:rPr>
+        <w:t xml:space="preserve"> </w:t>
+      </w:r>
+      <w:proofErr w:type="spellStart"/>
+      <w:r>
+        <w:rPr>
+          <w:i/>
+          <w:iCs/>
+        </w:rPr>
+        <w:t>and</w:t>
+      </w:r>
+      <w:proofErr w:type="spellEnd"/>
+      <w:r>
+        <w:rPr>
+          <w:i/>
+          <w:iCs/>
+        </w:rPr>
+        <w:t xml:space="preserve"> </w:t>
+      </w:r>
+      <w:proofErr w:type="spellStart"/>
+      <w:r>
+        <w:rPr>
+          <w:i/>
+          <w:iCs/>
+        </w:rPr>
+        <w:t>Session</w:t>
+      </w:r>
+      <w:proofErr w:type="spellEnd"/>
       <w:r>
         <w:rPr>
           <w:i/>
@@ -1968,12 +2399,21 @@
           <w:iCs/>
         </w:rPr>
       </w:pPr>
-      <w:r>
-        <w:rPr>
-          <w:i/>
-          <w:iCs/>
-        </w:rPr>
-        <w:t>Registration of users</w:t>
+      <w:proofErr w:type="spellStart"/>
+      <w:r>
+        <w:rPr>
+          <w:i/>
+          <w:iCs/>
+        </w:rPr>
+        <w:t>Registration</w:t>
+      </w:r>
+      <w:proofErr w:type="spellEnd"/>
+      <w:r>
+        <w:rPr>
+          <w:i/>
+          <w:iCs/>
+        </w:rPr>
+        <w:t xml:space="preserve"> of users</w:t>
       </w:r>
     </w:p>
     <w:p>
@@ -1988,13 +2428,23 @@
           <w:iCs/>
         </w:rPr>
       </w:pPr>
-      <w:r>
-        <w:rPr>
-          <w:i/>
-          <w:iCs/>
-        </w:rPr>
-        <w:t xml:space="preserve">Preventing </w:t>
-      </w:r>
+      <w:proofErr w:type="spellStart"/>
+      <w:r>
+        <w:rPr>
+          <w:i/>
+          <w:iCs/>
+        </w:rPr>
+        <w:t>Preventing</w:t>
+      </w:r>
+      <w:proofErr w:type="spellEnd"/>
+      <w:r>
+        <w:rPr>
+          <w:i/>
+          <w:iCs/>
+        </w:rPr>
+        <w:t xml:space="preserve"> </w:t>
+      </w:r>
+      <w:proofErr w:type="spellStart"/>
       <w:r>
         <w:rPr>
           <w:i/>
@@ -2007,8 +2457,17 @@
           <w:i/>
           <w:iCs/>
         </w:rPr>
-        <w:t xml:space="preserve">utomated </w:t>
-      </w:r>
+        <w:t>utomated</w:t>
+      </w:r>
+      <w:proofErr w:type="spellEnd"/>
+      <w:r>
+        <w:rPr>
+          <w:i/>
+          <w:iCs/>
+        </w:rPr>
+        <w:t xml:space="preserve"> </w:t>
+      </w:r>
+      <w:proofErr w:type="spellStart"/>
       <w:r>
         <w:rPr>
           <w:i/>
@@ -2023,6 +2482,7 @@
         </w:rPr>
         <w:t>egistration</w:t>
       </w:r>
+      <w:proofErr w:type="spellEnd"/>
     </w:p>
     <w:p>
       <w:pPr>
@@ -2057,6 +2517,7 @@
         </w:rPr>
         <w:t xml:space="preserve">ookie </w:t>
       </w:r>
+      <w:proofErr w:type="spellStart"/>
       <w:r>
         <w:rPr>
           <w:i/>
@@ -2071,6 +2532,7 @@
         </w:rPr>
         <w:t>roperties</w:t>
       </w:r>
+      <w:proofErr w:type="spellEnd"/>
     </w:p>
     <w:p>
       <w:pPr>
@@ -2084,12 +2546,21 @@
           <w:iCs/>
         </w:rPr>
       </w:pPr>
-      <w:r>
-        <w:rPr>
-          <w:i/>
-          <w:iCs/>
-        </w:rPr>
-        <w:t>Credential Security</w:t>
+      <w:proofErr w:type="spellStart"/>
+      <w:r>
+        <w:rPr>
+          <w:i/>
+          <w:iCs/>
+        </w:rPr>
+        <w:t>Credential</w:t>
+      </w:r>
+      <w:proofErr w:type="spellEnd"/>
+      <w:r>
+        <w:rPr>
+          <w:i/>
+          <w:iCs/>
+        </w:rPr>
+        <w:t xml:space="preserve"> Security</w:t>
       </w:r>
     </w:p>
     <w:p>
@@ -2104,6 +2575,8 @@
           <w:iCs/>
         </w:rPr>
       </w:pPr>
+      <w:proofErr w:type="spellStart"/>
+      <w:proofErr w:type="gramStart"/>
       <w:r>
         <w:rPr>
           <w:i/>
@@ -2116,7 +2589,16 @@
           <w:i/>
           <w:iCs/>
         </w:rPr>
-        <w:t xml:space="preserve">orget password workflow </w:t>
+        <w:t>orget</w:t>
+      </w:r>
+      <w:proofErr w:type="spellEnd"/>
+      <w:proofErr w:type="gramEnd"/>
+      <w:r>
+        <w:rPr>
+          <w:i/>
+          <w:iCs/>
+        </w:rPr>
+        <w:t xml:space="preserve"> password workflow </w:t>
       </w:r>
       <w:r>
         <w:rPr>
@@ -2144,8 +2626,17 @@
           <w:i/>
           <w:iCs/>
         </w:rPr>
-        <w:t>Username Harvesting</w:t>
-      </w:r>
+        <w:t xml:space="preserve">Username </w:t>
+      </w:r>
+      <w:proofErr w:type="spellStart"/>
+      <w:r>
+        <w:rPr>
+          <w:i/>
+          <w:iCs/>
+        </w:rPr>
+        <w:t>Harvesting</w:t>
+      </w:r>
+      <w:proofErr w:type="spellEnd"/>
     </w:p>
     <w:p>
       <w:pPr>
@@ -2179,21 +2670,50 @@
           <w:iCs/>
         </w:rPr>
       </w:pPr>
-      <w:r>
-        <w:rPr>
-          <w:i/>
-          <w:iCs/>
-        </w:rPr>
-        <w:t xml:space="preserve">Remember Me Feature – </w:t>
-      </w:r>
+      <w:proofErr w:type="spellStart"/>
+      <w:r>
+        <w:rPr>
+          <w:i/>
+          <w:iCs/>
+        </w:rPr>
+        <w:t>Remember</w:t>
+      </w:r>
+      <w:proofErr w:type="spellEnd"/>
+      <w:r>
+        <w:rPr>
+          <w:i/>
+          <w:iCs/>
+        </w:rPr>
+        <w:t xml:space="preserve"> Me Feature – </w:t>
+      </w:r>
+      <w:proofErr w:type="spellStart"/>
       <w:r>
         <w:rPr>
           <w:i/>
           <w:iCs/>
           <w:color w:val="FF0000"/>
         </w:rPr>
-        <w:t>its unsave</w:t>
-      </w:r>
+        <w:t>its</w:t>
+      </w:r>
+      <w:proofErr w:type="spellEnd"/>
+      <w:r>
+        <w:rPr>
+          <w:i/>
+          <w:iCs/>
+          <w:color w:val="FF0000"/>
+        </w:rPr>
+        <w:t xml:space="preserve"> </w:t>
+      </w:r>
+      <w:proofErr w:type="spellStart"/>
+      <w:r>
+        <w:rPr>
+          <w:i/>
+          <w:iCs/>
+          <w:color w:val="FF0000"/>
+        </w:rPr>
+        <w:t>unsave</w:t>
+      </w:r>
+      <w:proofErr w:type="spellEnd"/>
     </w:p>
     <w:p>
       <w:pPr>
@@ -2295,8 +2815,17 @@
           <w:i/>
           <w:iCs/>
         </w:rPr>
-        <w:t>Cross-site Scripting Defense</w:t>
-      </w:r>
+        <w:t xml:space="preserve">Cross-site Scripting </w:t>
+      </w:r>
+      <w:proofErr w:type="spellStart"/>
+      <w:r>
+        <w:rPr>
+          <w:i/>
+          <w:iCs/>
+        </w:rPr>
+        <w:t>Defense</w:t>
+      </w:r>
+      <w:proofErr w:type="spellEnd"/>
     </w:p>
     <w:p>
       <w:pPr>
@@ -2315,8 +2844,17 @@
           <w:i/>
           <w:iCs/>
         </w:rPr>
-        <w:t>Content Spoofing</w:t>
-      </w:r>
+        <w:t xml:space="preserve">Content </w:t>
+      </w:r>
+      <w:proofErr w:type="spellStart"/>
+      <w:r>
+        <w:rPr>
+          <w:i/>
+          <w:iCs/>
+        </w:rPr>
+        <w:t>Spoofing</w:t>
+      </w:r>
+      <w:proofErr w:type="spellEnd"/>
     </w:p>
     <w:p>
       <w:pPr>
@@ -2330,13 +2868,47 @@
           <w:iCs/>
         </w:rPr>
       </w:pPr>
-      <w:r>
-        <w:rPr>
-          <w:i/>
-          <w:iCs/>
-        </w:rPr>
-        <w:t>Defending Against Xss</w:t>
-      </w:r>
+      <w:proofErr w:type="spellStart"/>
+      <w:r>
+        <w:rPr>
+          <w:i/>
+          <w:iCs/>
+        </w:rPr>
+        <w:t>Defending</w:t>
+      </w:r>
+      <w:proofErr w:type="spellEnd"/>
+      <w:r>
+        <w:rPr>
+          <w:i/>
+          <w:iCs/>
+        </w:rPr>
+        <w:t xml:space="preserve"> </w:t>
+      </w:r>
+      <w:proofErr w:type="spellStart"/>
+      <w:r>
+        <w:rPr>
+          <w:i/>
+          <w:iCs/>
+        </w:rPr>
+        <w:t>Against</w:t>
+      </w:r>
+      <w:proofErr w:type="spellEnd"/>
+      <w:r>
+        <w:rPr>
+          <w:i/>
+          <w:iCs/>
+        </w:rPr>
+        <w:t xml:space="preserve"> </w:t>
+      </w:r>
+      <w:proofErr w:type="spellStart"/>
+      <w:r>
+        <w:rPr>
+          <w:i/>
+          <w:iCs/>
+        </w:rPr>
+        <w:t>Xss</w:t>
+      </w:r>
+      <w:proofErr w:type="spellEnd"/>
     </w:p>
     <w:p>
       <w:pPr>
@@ -2357,8 +2929,18 @@
           <w:iCs/>
           <w:color w:val="385623" w:themeColor="accent6" w:themeShade="80"/>
         </w:rPr>
-        <w:t>Resources Against</w:t>
-      </w:r>
+        <w:t xml:space="preserve">Resources </w:t>
+      </w:r>
+      <w:proofErr w:type="spellStart"/>
+      <w:r>
+        <w:rPr>
+          <w:i/>
+          <w:iCs/>
+          <w:color w:val="385623" w:themeColor="accent6" w:themeShade="80"/>
+        </w:rPr>
+        <w:t>Against</w:t>
+      </w:r>
+      <w:proofErr w:type="spellEnd"/>
       <w:r>
         <w:rPr>
           <w:i/>
@@ -2387,8 +2969,18 @@
           <w:iCs/>
           <w:color w:val="385623" w:themeColor="accent6" w:themeShade="80"/>
         </w:rPr>
-        <w:t>Output Encoding</w:t>
-      </w:r>
+        <w:t xml:space="preserve">Output </w:t>
+      </w:r>
+      <w:proofErr w:type="spellStart"/>
+      <w:r>
+        <w:rPr>
+          <w:i/>
+          <w:iCs/>
+          <w:color w:val="385623" w:themeColor="accent6" w:themeShade="80"/>
+        </w:rPr>
+        <w:t>Encoding</w:t>
+      </w:r>
+      <w:proofErr w:type="spellEnd"/>
     </w:p>
     <w:p>
       <w:pPr>
@@ -2409,8 +3001,18 @@
           <w:iCs/>
           <w:color w:val="385623" w:themeColor="accent6" w:themeShade="80"/>
         </w:rPr>
-        <w:t>HTML Sanitization</w:t>
-      </w:r>
+        <w:t xml:space="preserve">HTML </w:t>
+      </w:r>
+      <w:proofErr w:type="spellStart"/>
+      <w:r>
+        <w:rPr>
+          <w:i/>
+          <w:iCs/>
+          <w:color w:val="385623" w:themeColor="accent6" w:themeShade="80"/>
+        </w:rPr>
+        <w:t>Sanitization</w:t>
+      </w:r>
+      <w:proofErr w:type="spellEnd"/>
     </w:p>
     <w:p>
       <w:pPr>
@@ -2425,14 +3027,34 @@
           <w:color w:val="385623" w:themeColor="accent6" w:themeShade="80"/>
         </w:rPr>
       </w:pPr>
+      <w:proofErr w:type="spellStart"/>
       <w:r>
         <w:rPr>
           <w:i/>
           <w:iCs/>
           <w:color w:val="385623" w:themeColor="accent6" w:themeShade="80"/>
         </w:rPr>
-        <w:t>JavaScript Librarys</w:t>
-      </w:r>
+        <w:t>JavaScript</w:t>
+      </w:r>
+      <w:proofErr w:type="spellEnd"/>
+      <w:r>
+        <w:rPr>
+          <w:i/>
+          <w:iCs/>
+          <w:color w:val="385623" w:themeColor="accent6" w:themeShade="80"/>
+        </w:rPr>
+        <w:t xml:space="preserve"> </w:t>
+      </w:r>
+      <w:proofErr w:type="spellStart"/>
+      <w:r>
+        <w:rPr>
+          <w:i/>
+          <w:iCs/>
+          <w:color w:val="385623" w:themeColor="accent6" w:themeShade="80"/>
+        </w:rPr>
+        <w:t>Librarys</w:t>
+      </w:r>
+      <w:proofErr w:type="spellEnd"/>
     </w:p>
     <w:p>
       <w:pPr>
@@ -2486,8 +3108,72 @@
           <w:iCs/>
           <w:color w:val="000000" w:themeColor="text1"/>
         </w:rPr>
-        <w:t>Cross-site Request Forgery and Clickjacking</w:t>
-      </w:r>
+        <w:t xml:space="preserve">Cross-site </w:t>
+      </w:r>
+      <w:proofErr w:type="spellStart"/>
+      <w:r>
+        <w:rPr>
+          <w:i/>
+          <w:iCs/>
+          <w:color w:val="000000" w:themeColor="text1"/>
+        </w:rPr>
+        <w:t>Request</w:t>
+      </w:r>
+      <w:proofErr w:type="spellEnd"/>
+      <w:r>
+        <w:rPr>
+          <w:i/>
+          <w:iCs/>
+          <w:color w:val="000000" w:themeColor="text1"/>
+        </w:rPr>
+        <w:t xml:space="preserve"> </w:t>
+      </w:r>
+      <w:proofErr w:type="spellStart"/>
+      <w:r>
+        <w:rPr>
+          <w:i/>
+          <w:iCs/>
+          <w:color w:val="000000" w:themeColor="text1"/>
+        </w:rPr>
+        <w:t>Forgery</w:t>
+      </w:r>
+      <w:proofErr w:type="spellEnd"/>
+      <w:r>
+        <w:rPr>
+          <w:i/>
+          <w:iCs/>
+          <w:color w:val="000000" w:themeColor="text1"/>
+        </w:rPr>
+        <w:t xml:space="preserve"> </w:t>
+      </w:r>
+      <w:proofErr w:type="spellStart"/>
+      <w:r>
+        <w:rPr>
+          <w:i/>
+          <w:iCs/>
+          <w:color w:val="000000" w:themeColor="text1"/>
+        </w:rPr>
+        <w:t>and</w:t>
+      </w:r>
+      <w:proofErr w:type="spellEnd"/>
+      <w:r>
+        <w:rPr>
+          <w:i/>
+          <w:iCs/>
+          <w:color w:val="000000" w:themeColor="text1"/>
+        </w:rPr>
+        <w:t xml:space="preserve"> </w:t>
+      </w:r>
+      <w:proofErr w:type="spellStart"/>
+      <w:r>
+        <w:rPr>
+          <w:i/>
+          <w:iCs/>
+          <w:color w:val="000000" w:themeColor="text1"/>
+        </w:rPr>
+        <w:t>Clickjacking</w:t>
+      </w:r>
+      <w:proofErr w:type="spellEnd"/>
       <w:r>
         <w:rPr>
           <w:i/>
@@ -2544,13 +3230,41 @@
           <w:color w:val="000000" w:themeColor="text1"/>
         </w:rPr>
       </w:pPr>
-      <w:r>
-        <w:rPr>
-          <w:i/>
-          <w:iCs/>
-          <w:color w:val="000000" w:themeColor="text1"/>
-        </w:rPr>
-        <w:t>Protecting Sentsitive Data – alle tussenkoppen</w:t>
+      <w:proofErr w:type="spellStart"/>
+      <w:r>
+        <w:rPr>
+          <w:i/>
+          <w:iCs/>
+          <w:color w:val="000000" w:themeColor="text1"/>
+        </w:rPr>
+        <w:t>Protecting</w:t>
+      </w:r>
+      <w:proofErr w:type="spellEnd"/>
+      <w:r>
+        <w:rPr>
+          <w:i/>
+          <w:iCs/>
+          <w:color w:val="000000" w:themeColor="text1"/>
+        </w:rPr>
+        <w:t xml:space="preserve"> </w:t>
+      </w:r>
+      <w:proofErr w:type="spellStart"/>
+      <w:r>
+        <w:rPr>
+          <w:i/>
+          <w:iCs/>
+          <w:color w:val="000000" w:themeColor="text1"/>
+        </w:rPr>
+        <w:t>Sentsitive</w:t>
+      </w:r>
+      <w:proofErr w:type="spellEnd"/>
+      <w:r>
+        <w:rPr>
+          <w:i/>
+          <w:iCs/>
+          <w:color w:val="000000" w:themeColor="text1"/>
+        </w:rPr>
+        <w:t xml:space="preserve"> Data – alle tussenkoppen</w:t>
       </w:r>
     </w:p>
     <w:p>
@@ -2582,7 +3296,34 @@
           <w:iCs/>
           <w:color w:val="000000" w:themeColor="text1"/>
         </w:rPr>
-        <w:t>SQL Injection + Othe</w:t>
+        <w:t xml:space="preserve">SQL </w:t>
+      </w:r>
+      <w:proofErr w:type="spellStart"/>
+      <w:r>
+        <w:rPr>
+          <w:i/>
+          <w:iCs/>
+          <w:color w:val="000000" w:themeColor="text1"/>
+        </w:rPr>
+        <w:t>Injection</w:t>
+      </w:r>
+      <w:proofErr w:type="spellEnd"/>
+      <w:r>
+        <w:rPr>
+          <w:i/>
+          <w:iCs/>
+          <w:color w:val="000000" w:themeColor="text1"/>
+        </w:rPr>
+        <w:t xml:space="preserve"> + </w:t>
+      </w:r>
+      <w:proofErr w:type="spellStart"/>
+      <w:r>
+        <w:rPr>
+          <w:i/>
+          <w:iCs/>
+          <w:color w:val="000000" w:themeColor="text1"/>
+        </w:rPr>
+        <w:t>Othe</w:t>
       </w:r>
       <w:r>
         <w:rPr>
@@ -2592,13 +3333,32 @@
         </w:rPr>
         <w:t>r</w:t>
       </w:r>
-      <w:r>
-        <w:rPr>
-          <w:i/>
-          <w:iCs/>
-          <w:color w:val="000000" w:themeColor="text1"/>
-        </w:rPr>
-        <w:t xml:space="preserve"> Injection Attacks</w:t>
+      <w:proofErr w:type="spellEnd"/>
+      <w:r>
+        <w:rPr>
+          <w:i/>
+          <w:iCs/>
+          <w:color w:val="000000" w:themeColor="text1"/>
+        </w:rPr>
+        <w:t xml:space="preserve"> </w:t>
+      </w:r>
+      <w:proofErr w:type="spellStart"/>
+      <w:r>
+        <w:rPr>
+          <w:i/>
+          <w:iCs/>
+          <w:color w:val="000000" w:themeColor="text1"/>
+        </w:rPr>
+        <w:t>Injection</w:t>
+      </w:r>
+      <w:proofErr w:type="spellEnd"/>
+      <w:r>
+        <w:rPr>
+          <w:i/>
+          <w:iCs/>
+          <w:color w:val="000000" w:themeColor="text1"/>
+        </w:rPr>
+        <w:t xml:space="preserve"> Attacks</w:t>
       </w:r>
     </w:p>
     <w:p>
@@ -2614,14 +3374,34 @@
           <w:color w:val="000000" w:themeColor="text1"/>
         </w:rPr>
       </w:pPr>
-      <w:r>
-        <w:rPr>
-          <w:i/>
-          <w:iCs/>
-          <w:color w:val="000000" w:themeColor="text1"/>
-        </w:rPr>
-        <w:t>What is SQL Injection</w:t>
-      </w:r>
+      <w:proofErr w:type="spellStart"/>
+      <w:r>
+        <w:rPr>
+          <w:i/>
+          <w:iCs/>
+          <w:color w:val="000000" w:themeColor="text1"/>
+        </w:rPr>
+        <w:t>What</w:t>
+      </w:r>
+      <w:proofErr w:type="spellEnd"/>
+      <w:r>
+        <w:rPr>
+          <w:i/>
+          <w:iCs/>
+          <w:color w:val="000000" w:themeColor="text1"/>
+        </w:rPr>
+        <w:t xml:space="preserve"> is SQL </w:t>
+      </w:r>
+      <w:proofErr w:type="spellStart"/>
+      <w:r>
+        <w:rPr>
+          <w:i/>
+          <w:iCs/>
+          <w:color w:val="000000" w:themeColor="text1"/>
+        </w:rPr>
+        <w:t>Injection</w:t>
+      </w:r>
+      <w:proofErr w:type="spellEnd"/>
     </w:p>
     <w:p>
       <w:pPr>
@@ -2636,14 +3416,52 @@
           <w:color w:val="000000" w:themeColor="text1"/>
         </w:rPr>
       </w:pPr>
-      <w:r>
-        <w:rPr>
-          <w:i/>
-          <w:iCs/>
-          <w:color w:val="000000" w:themeColor="text1"/>
-        </w:rPr>
-        <w:t>Other SQL Injection Examples</w:t>
-      </w:r>
+      <w:proofErr w:type="spellStart"/>
+      <w:r>
+        <w:rPr>
+          <w:i/>
+          <w:iCs/>
+          <w:color w:val="000000" w:themeColor="text1"/>
+        </w:rPr>
+        <w:t>Other</w:t>
+      </w:r>
+      <w:proofErr w:type="spellEnd"/>
+      <w:r>
+        <w:rPr>
+          <w:i/>
+          <w:iCs/>
+          <w:color w:val="000000" w:themeColor="text1"/>
+        </w:rPr>
+        <w:t xml:space="preserve"> SQL </w:t>
+      </w:r>
+      <w:proofErr w:type="spellStart"/>
+      <w:r>
+        <w:rPr>
+          <w:i/>
+          <w:iCs/>
+          <w:color w:val="000000" w:themeColor="text1"/>
+        </w:rPr>
+        <w:t>Injection</w:t>
+      </w:r>
+      <w:proofErr w:type="spellEnd"/>
+      <w:r>
+        <w:rPr>
+          <w:i/>
+          <w:iCs/>
+          <w:color w:val="000000" w:themeColor="text1"/>
+        </w:rPr>
+        <w:t xml:space="preserve"> </w:t>
+      </w:r>
+      <w:proofErr w:type="spellStart"/>
+      <w:r>
+        <w:rPr>
+          <w:i/>
+          <w:iCs/>
+          <w:color w:val="000000" w:themeColor="text1"/>
+        </w:rPr>
+        <w:t>Examples</w:t>
+      </w:r>
+      <w:proofErr w:type="spellEnd"/>
     </w:p>
     <w:p>
       <w:pPr>
@@ -2658,13 +3476,23 @@
           <w:color w:val="000000" w:themeColor="text1"/>
         </w:rPr>
       </w:pPr>
-      <w:r>
-        <w:rPr>
-          <w:i/>
-          <w:iCs/>
-          <w:color w:val="000000" w:themeColor="text1"/>
-        </w:rPr>
-        <w:t>Defense in Depth</w:t>
+      <w:proofErr w:type="spellStart"/>
+      <w:r>
+        <w:rPr>
+          <w:i/>
+          <w:iCs/>
+          <w:color w:val="000000" w:themeColor="text1"/>
+        </w:rPr>
+        <w:t>Defense</w:t>
+      </w:r>
+      <w:proofErr w:type="spellEnd"/>
+      <w:r>
+        <w:rPr>
+          <w:i/>
+          <w:iCs/>
+          <w:color w:val="000000" w:themeColor="text1"/>
+        </w:rPr>
+        <w:t xml:space="preserve"> in Depth</w:t>
       </w:r>
     </w:p>
     <w:p>
@@ -2686,7 +3514,44 @@
           <w:iCs/>
           <w:color w:val="000000" w:themeColor="text1"/>
         </w:rPr>
-        <w:t>Input Validation and Type Security</w:t>
+        <w:lastRenderedPageBreak/>
+        <w:t xml:space="preserve">Input </w:t>
+      </w:r>
+      <w:proofErr w:type="spellStart"/>
+      <w:r>
+        <w:rPr>
+          <w:i/>
+          <w:iCs/>
+          <w:color w:val="000000" w:themeColor="text1"/>
+        </w:rPr>
+        <w:t>Validation</w:t>
+      </w:r>
+      <w:proofErr w:type="spellEnd"/>
+      <w:r>
+        <w:rPr>
+          <w:i/>
+          <w:iCs/>
+          <w:color w:val="000000" w:themeColor="text1"/>
+        </w:rPr>
+        <w:t xml:space="preserve"> </w:t>
+      </w:r>
+      <w:proofErr w:type="spellStart"/>
+      <w:r>
+        <w:rPr>
+          <w:i/>
+          <w:iCs/>
+          <w:color w:val="000000" w:themeColor="text1"/>
+        </w:rPr>
+        <w:t>and</w:t>
+      </w:r>
+      <w:proofErr w:type="spellEnd"/>
+      <w:r>
+        <w:rPr>
+          <w:i/>
+          <w:iCs/>
+          <w:color w:val="000000" w:themeColor="text1"/>
+        </w:rPr>
+        <w:t xml:space="preserve"> Type Security</w:t>
       </w:r>
     </w:p>
     <w:p>
@@ -2702,15 +3567,52 @@
           <w:color w:val="000000" w:themeColor="text1"/>
         </w:rPr>
       </w:pPr>
-      <w:r>
-        <w:rPr>
-          <w:i/>
-          <w:iCs/>
-          <w:color w:val="000000" w:themeColor="text1"/>
-        </w:rPr>
-        <w:lastRenderedPageBreak/>
-        <w:t>Reducing the Impact of SQL injection</w:t>
-      </w:r>
+      <w:proofErr w:type="spellStart"/>
+      <w:r>
+        <w:rPr>
+          <w:i/>
+          <w:iCs/>
+          <w:color w:val="000000" w:themeColor="text1"/>
+        </w:rPr>
+        <w:t>Reducing</w:t>
+      </w:r>
+      <w:proofErr w:type="spellEnd"/>
+      <w:r>
+        <w:rPr>
+          <w:i/>
+          <w:iCs/>
+          <w:color w:val="000000" w:themeColor="text1"/>
+        </w:rPr>
+        <w:t xml:space="preserve"> </w:t>
+      </w:r>
+      <w:proofErr w:type="spellStart"/>
+      <w:r>
+        <w:rPr>
+          <w:i/>
+          <w:iCs/>
+          <w:color w:val="000000" w:themeColor="text1"/>
+        </w:rPr>
+        <w:t>the</w:t>
+      </w:r>
+      <w:proofErr w:type="spellEnd"/>
+      <w:r>
+        <w:rPr>
+          <w:i/>
+          <w:iCs/>
+          <w:color w:val="000000" w:themeColor="text1"/>
+        </w:rPr>
+        <w:t xml:space="preserve"> Impact of SQL </w:t>
+      </w:r>
+      <w:proofErr w:type="spellStart"/>
+      <w:r>
+        <w:rPr>
+          <w:i/>
+          <w:iCs/>
+          <w:color w:val="000000" w:themeColor="text1"/>
+        </w:rPr>
+        <w:t>injection</w:t>
+      </w:r>
+      <w:proofErr w:type="spellEnd"/>
     </w:p>
     <w:p>
       <w:pPr>
@@ -2758,14 +3660,52 @@
           <w:color w:val="000000" w:themeColor="text1"/>
         </w:rPr>
       </w:pPr>
-      <w:r>
-        <w:rPr>
-          <w:i/>
-          <w:iCs/>
-          <w:color w:val="000000" w:themeColor="text1"/>
-        </w:rPr>
-        <w:t>Antipatterns and Designflaws</w:t>
-      </w:r>
+      <w:proofErr w:type="spellStart"/>
+      <w:r>
+        <w:rPr>
+          <w:i/>
+          <w:iCs/>
+          <w:color w:val="000000" w:themeColor="text1"/>
+        </w:rPr>
+        <w:t>Antipatterns</w:t>
+      </w:r>
+      <w:proofErr w:type="spellEnd"/>
+      <w:r>
+        <w:rPr>
+          <w:i/>
+          <w:iCs/>
+          <w:color w:val="000000" w:themeColor="text1"/>
+        </w:rPr>
+        <w:t xml:space="preserve"> </w:t>
+      </w:r>
+      <w:proofErr w:type="spellStart"/>
+      <w:r>
+        <w:rPr>
+          <w:i/>
+          <w:iCs/>
+          <w:color w:val="000000" w:themeColor="text1"/>
+        </w:rPr>
+        <w:t>and</w:t>
+      </w:r>
+      <w:proofErr w:type="spellEnd"/>
+      <w:r>
+        <w:rPr>
+          <w:i/>
+          <w:iCs/>
+          <w:color w:val="000000" w:themeColor="text1"/>
+        </w:rPr>
+        <w:t xml:space="preserve"> </w:t>
+      </w:r>
+      <w:proofErr w:type="spellStart"/>
+      <w:r>
+        <w:rPr>
+          <w:i/>
+          <w:iCs/>
+          <w:color w:val="000000" w:themeColor="text1"/>
+        </w:rPr>
+        <w:t>Designflaws</w:t>
+      </w:r>
+      <w:proofErr w:type="spellEnd"/>
     </w:p>
     <w:p>
       <w:pPr>
@@ -2786,8 +3726,18 @@
           <w:iCs/>
           <w:color w:val="000000" w:themeColor="text1"/>
         </w:rPr>
-        <w:t>File Upload Sequrity</w:t>
-      </w:r>
+        <w:t xml:space="preserve">File Upload </w:t>
+      </w:r>
+      <w:proofErr w:type="spellStart"/>
+      <w:r>
+        <w:rPr>
+          <w:i/>
+          <w:iCs/>
+          <w:color w:val="000000" w:themeColor="text1"/>
+        </w:rPr>
+        <w:t>Sequrity</w:t>
+      </w:r>
+      <w:proofErr w:type="spellEnd"/>
     </w:p>
     <w:p>
       <w:pPr>
@@ -2802,13 +3752,23 @@
           <w:color w:val="000000" w:themeColor="text1"/>
         </w:rPr>
       </w:pPr>
-      <w:r>
-        <w:rPr>
-          <w:i/>
-          <w:iCs/>
-          <w:color w:val="000000" w:themeColor="text1"/>
-        </w:rPr>
-        <w:t>Patterns of Attack</w:t>
+      <w:proofErr w:type="spellStart"/>
+      <w:r>
+        <w:rPr>
+          <w:i/>
+          <w:iCs/>
+          <w:color w:val="000000" w:themeColor="text1"/>
+        </w:rPr>
+        <w:t>Patterns</w:t>
+      </w:r>
+      <w:proofErr w:type="spellEnd"/>
+      <w:r>
+        <w:rPr>
+          <w:i/>
+          <w:iCs/>
+          <w:color w:val="000000" w:themeColor="text1"/>
+        </w:rPr>
+        <w:t xml:space="preserve"> of Attack</w:t>
       </w:r>
     </w:p>
     <w:p>
@@ -2903,14 +3863,70 @@
           <w:color w:val="000000" w:themeColor="text1"/>
         </w:rPr>
       </w:pPr>
-      <w:r>
-        <w:rPr>
-          <w:i/>
-          <w:iCs/>
-          <w:color w:val="000000" w:themeColor="text1"/>
-        </w:rPr>
-        <w:t>Logging, Error Handling and Intrafusion Detection</w:t>
-      </w:r>
+      <w:proofErr w:type="spellStart"/>
+      <w:r>
+        <w:rPr>
+          <w:i/>
+          <w:iCs/>
+          <w:color w:val="000000" w:themeColor="text1"/>
+        </w:rPr>
+        <w:t>Logging</w:t>
+      </w:r>
+      <w:proofErr w:type="spellEnd"/>
+      <w:r>
+        <w:rPr>
+          <w:i/>
+          <w:iCs/>
+          <w:color w:val="000000" w:themeColor="text1"/>
+        </w:rPr>
+        <w:t xml:space="preserve">, Error Handling </w:t>
+      </w:r>
+      <w:proofErr w:type="spellStart"/>
+      <w:r>
+        <w:rPr>
+          <w:i/>
+          <w:iCs/>
+          <w:color w:val="000000" w:themeColor="text1"/>
+        </w:rPr>
+        <w:t>and</w:t>
+      </w:r>
+      <w:proofErr w:type="spellEnd"/>
+      <w:r>
+        <w:rPr>
+          <w:i/>
+          <w:iCs/>
+          <w:color w:val="000000" w:themeColor="text1"/>
+        </w:rPr>
+        <w:t xml:space="preserve"> </w:t>
+      </w:r>
+      <w:proofErr w:type="spellStart"/>
+      <w:r>
+        <w:rPr>
+          <w:i/>
+          <w:iCs/>
+          <w:color w:val="000000" w:themeColor="text1"/>
+        </w:rPr>
+        <w:t>Intrafusion</w:t>
+      </w:r>
+      <w:proofErr w:type="spellEnd"/>
+      <w:r>
+        <w:rPr>
+          <w:i/>
+          <w:iCs/>
+          <w:color w:val="000000" w:themeColor="text1"/>
+        </w:rPr>
+        <w:t xml:space="preserve"> </w:t>
+      </w:r>
+      <w:proofErr w:type="spellStart"/>
+      <w:r>
+        <w:rPr>
+          <w:i/>
+          <w:iCs/>
+          <w:color w:val="000000" w:themeColor="text1"/>
+        </w:rPr>
+        <w:t>Detection</w:t>
+      </w:r>
+      <w:proofErr w:type="spellEnd"/>
     </w:p>
     <w:p>
       <w:pPr>
@@ -2925,13 +3941,59 @@
           <w:color w:val="000000" w:themeColor="text1"/>
         </w:rPr>
       </w:pPr>
-      <w:r>
-        <w:rPr>
-          <w:i/>
-          <w:iCs/>
-          <w:color w:val="000000" w:themeColor="text1"/>
-        </w:rPr>
-        <w:t>Logging Basics: What to log</w:t>
+      <w:proofErr w:type="spellStart"/>
+      <w:r>
+        <w:rPr>
+          <w:i/>
+          <w:iCs/>
+          <w:color w:val="000000" w:themeColor="text1"/>
+        </w:rPr>
+        <w:t>Logging</w:t>
+      </w:r>
+      <w:proofErr w:type="spellEnd"/>
+      <w:r>
+        <w:rPr>
+          <w:i/>
+          <w:iCs/>
+          <w:color w:val="000000" w:themeColor="text1"/>
+        </w:rPr>
+        <w:t xml:space="preserve"> Basics: </w:t>
+      </w:r>
+      <w:proofErr w:type="spellStart"/>
+      <w:r>
+        <w:rPr>
+          <w:i/>
+          <w:iCs/>
+          <w:color w:val="000000" w:themeColor="text1"/>
+        </w:rPr>
+        <w:t>What</w:t>
+      </w:r>
+      <w:proofErr w:type="spellEnd"/>
+      <w:r>
+        <w:rPr>
+          <w:i/>
+          <w:iCs/>
+          <w:color w:val="000000" w:themeColor="text1"/>
+        </w:rPr>
+        <w:t xml:space="preserve"> </w:t>
+      </w:r>
+      <w:proofErr w:type="spellStart"/>
+      <w:r>
+        <w:rPr>
+          <w:i/>
+          <w:iCs/>
+          <w:color w:val="000000" w:themeColor="text1"/>
+        </w:rPr>
+        <w:t>to</w:t>
+      </w:r>
+      <w:proofErr w:type="spellEnd"/>
+      <w:r>
+        <w:rPr>
+          <w:i/>
+          <w:iCs/>
+          <w:color w:val="000000" w:themeColor="text1"/>
+        </w:rPr>
+        <w:t xml:space="preserve"> log</w:t>
       </w:r>
     </w:p>
     <w:p>
@@ -2947,14 +4009,70 @@
           <w:color w:val="000000" w:themeColor="text1"/>
         </w:rPr>
       </w:pPr>
-      <w:r>
-        <w:rPr>
-          <w:i/>
-          <w:iCs/>
-          <w:color w:val="000000" w:themeColor="text1"/>
-        </w:rPr>
-        <w:t>Logging Frameworks for sequrity</w:t>
-      </w:r>
+      <w:proofErr w:type="spellStart"/>
+      <w:r>
+        <w:rPr>
+          <w:i/>
+          <w:iCs/>
+          <w:color w:val="000000" w:themeColor="text1"/>
+        </w:rPr>
+        <w:t>Logging</w:t>
+      </w:r>
+      <w:proofErr w:type="spellEnd"/>
+      <w:r>
+        <w:rPr>
+          <w:i/>
+          <w:iCs/>
+          <w:color w:val="000000" w:themeColor="text1"/>
+        </w:rPr>
+        <w:t xml:space="preserve"> </w:t>
+      </w:r>
+      <w:proofErr w:type="spellStart"/>
+      <w:r>
+        <w:rPr>
+          <w:i/>
+          <w:iCs/>
+          <w:color w:val="000000" w:themeColor="text1"/>
+        </w:rPr>
+        <w:t>Frameworks</w:t>
+      </w:r>
+      <w:proofErr w:type="spellEnd"/>
+      <w:r>
+        <w:rPr>
+          <w:i/>
+          <w:iCs/>
+          <w:color w:val="000000" w:themeColor="text1"/>
+        </w:rPr>
+        <w:t xml:space="preserve"> </w:t>
+      </w:r>
+      <w:proofErr w:type="spellStart"/>
+      <w:r>
+        <w:rPr>
+          <w:i/>
+          <w:iCs/>
+          <w:color w:val="000000" w:themeColor="text1"/>
+        </w:rPr>
+        <w:t>for</w:t>
+      </w:r>
+      <w:proofErr w:type="spellEnd"/>
+      <w:r>
+        <w:rPr>
+          <w:i/>
+          <w:iCs/>
+          <w:color w:val="000000" w:themeColor="text1"/>
+        </w:rPr>
+        <w:t xml:space="preserve"> </w:t>
+      </w:r>
+      <w:proofErr w:type="spellStart"/>
+      <w:r>
+        <w:rPr>
+          <w:i/>
+          <w:iCs/>
+          <w:color w:val="000000" w:themeColor="text1"/>
+        </w:rPr>
+        <w:t>sequrity</w:t>
+      </w:r>
+      <w:proofErr w:type="spellEnd"/>
     </w:p>
     <w:p>
       <w:pPr>
@@ -2997,8 +4115,54 @@
           <w:iCs/>
           <w:color w:val="000000" w:themeColor="text1"/>
         </w:rPr>
-        <w:t>App Layer infusion detection</w:t>
-      </w:r>
+        <w:t xml:space="preserve">App </w:t>
+      </w:r>
+      <w:proofErr w:type="spellStart"/>
+      <w:r>
+        <w:rPr>
+          <w:i/>
+          <w:iCs/>
+          <w:color w:val="000000" w:themeColor="text1"/>
+        </w:rPr>
+        <w:t>Layer</w:t>
+      </w:r>
+      <w:proofErr w:type="spellEnd"/>
+      <w:r>
+        <w:rPr>
+          <w:i/>
+          <w:iCs/>
+          <w:color w:val="000000" w:themeColor="text1"/>
+        </w:rPr>
+        <w:t xml:space="preserve"> </w:t>
+      </w:r>
+      <w:proofErr w:type="spellStart"/>
+      <w:r>
+        <w:rPr>
+          <w:i/>
+          <w:iCs/>
+          <w:color w:val="000000" w:themeColor="text1"/>
+        </w:rPr>
+        <w:t>infusion</w:t>
+      </w:r>
+      <w:proofErr w:type="spellEnd"/>
+      <w:r>
+        <w:rPr>
+          <w:i/>
+          <w:iCs/>
+          <w:color w:val="000000" w:themeColor="text1"/>
+        </w:rPr>
+        <w:t xml:space="preserve"> </w:t>
+      </w:r>
+      <w:proofErr w:type="spellStart"/>
+      <w:r>
+        <w:rPr>
+          <w:i/>
+          <w:iCs/>
+          <w:color w:val="000000" w:themeColor="text1"/>
+        </w:rPr>
+        <w:t>detection</w:t>
+      </w:r>
+      <w:proofErr w:type="spellEnd"/>
     </w:p>
     <w:p>
       <w:pPr>
@@ -3046,21 +4210,59 @@
           <w:color w:val="000000" w:themeColor="text1"/>
         </w:rPr>
       </w:pPr>
+      <w:proofErr w:type="spellStart"/>
       <w:r>
         <w:rPr>
           <w:i/>
           <w:iCs/>
           <w:color w:val="FF0000"/>
         </w:rPr>
-        <w:t xml:space="preserve">Not chapter 10. </w:t>
-      </w:r>
-      <w:r>
-        <w:rPr>
-          <w:i/>
-          <w:iCs/>
-          <w:color w:val="000000" w:themeColor="text1"/>
-        </w:rPr>
-        <w:t>Chapter A: Resources</w:t>
+        <w:t>Not</w:t>
+      </w:r>
+      <w:proofErr w:type="spellEnd"/>
+      <w:r>
+        <w:rPr>
+          <w:i/>
+          <w:iCs/>
+          <w:color w:val="FF0000"/>
+        </w:rPr>
+        <w:t xml:space="preserve"> </w:t>
+      </w:r>
+      <w:proofErr w:type="spellStart"/>
+      <w:r>
+        <w:rPr>
+          <w:i/>
+          <w:iCs/>
+          <w:color w:val="FF0000"/>
+        </w:rPr>
+        <w:t>chapter</w:t>
+      </w:r>
+      <w:proofErr w:type="spellEnd"/>
+      <w:r>
+        <w:rPr>
+          <w:i/>
+          <w:iCs/>
+          <w:color w:val="FF0000"/>
+        </w:rPr>
+        <w:t xml:space="preserve"> 10. </w:t>
+      </w:r>
+      <w:proofErr w:type="spellStart"/>
+      <w:r>
+        <w:rPr>
+          <w:i/>
+          <w:iCs/>
+          <w:color w:val="000000" w:themeColor="text1"/>
+        </w:rPr>
+        <w:t>Chapter</w:t>
+      </w:r>
+      <w:proofErr w:type="spellEnd"/>
+      <w:r>
+        <w:rPr>
+          <w:i/>
+          <w:iCs/>
+          <w:color w:val="000000" w:themeColor="text1"/>
+        </w:rPr>
+        <w:t xml:space="preserve"> A: Resources</w:t>
       </w:r>
     </w:p>
     <w:p>
@@ -3082,8 +4284,36 @@
           <w:iCs/>
           <w:color w:val="000000" w:themeColor="text1"/>
         </w:rPr>
-        <w:t>Secure Coding Librarys</w:t>
-      </w:r>
+        <w:t xml:space="preserve">Secure </w:t>
+      </w:r>
+      <w:proofErr w:type="spellStart"/>
+      <w:r>
+        <w:rPr>
+          <w:i/>
+          <w:iCs/>
+          <w:color w:val="000000" w:themeColor="text1"/>
+        </w:rPr>
+        <w:t>Coding</w:t>
+      </w:r>
+      <w:proofErr w:type="spellEnd"/>
+      <w:r>
+        <w:rPr>
+          <w:i/>
+          <w:iCs/>
+          <w:color w:val="000000" w:themeColor="text1"/>
+        </w:rPr>
+        <w:t xml:space="preserve"> </w:t>
+      </w:r>
+      <w:proofErr w:type="spellStart"/>
+      <w:r>
+        <w:rPr>
+          <w:i/>
+          <w:iCs/>
+          <w:color w:val="000000" w:themeColor="text1"/>
+        </w:rPr>
+        <w:t>Librarys</w:t>
+      </w:r>
+      <w:proofErr w:type="spellEnd"/>
     </w:p>
     <w:p>
       <w:pPr>
@@ -3147,7 +4377,16 @@
           <w:iCs/>
           <w:color w:val="4472C4" w:themeColor="accent1"/>
         </w:rPr>
-        <w:t xml:space="preserve"> een “Handleiding” in hoe we dit moeten doen.</w:t>
+        <w:t xml:space="preserve"> een “Handleiding” in hoe we dit moeten </w:t>
+      </w:r>
+      <w:proofErr w:type="gramStart"/>
+      <w:r>
+        <w:rPr>
+          <w:i/>
+          <w:iCs/>
+          <w:color w:val="4472C4" w:themeColor="accent1"/>
+        </w:rPr>
+        <w:t>doen.</w:t>
       </w:r>
       <w:r>
         <w:rPr>
@@ -3157,6 +4396,7 @@
         </w:rPr>
         <w:t>*</w:t>
       </w:r>
+      <w:proofErr w:type="gramEnd"/>
     </w:p>
     <w:p>
       <w:pPr>

</xml_diff>